<commit_message>
// Thu 05/29/2025 12:45:04.77
</commit_message>
<xml_diff>
--- a/COMP-2511-C-Programming/assignments/assignment2/Assignment 2 (Homework).docx
+++ b/COMP-2511-C-Programming/assignments/assignment2/Assignment 2 (Homework).docx
@@ -2167,29 +2167,29 @@
                 <w:szCs w:val="28"/>
                 <w:lang w:eastAsia="en-CA"/>
               </w:rPr>
-              <w:t xml:space="preserve">    </w:t>
-            </w:r>
-            <w:proofErr w:type="gramStart"/>
-            <w:r>
-              <w:rPr>
-                <w:rFonts w:ascii="Consolas" w:hAnsi="Consolas"/>
-                <w:color w:val="000000"/>
-                <w:sz w:val="28"/>
-                <w:szCs w:val="28"/>
-                <w:lang w:eastAsia="en-CA"/>
-              </w:rPr>
-              <w:t>if ((</w:t>
-            </w:r>
-            <w:proofErr w:type="gramEnd"/>
-            <w:r>
-              <w:rPr>
-                <w:rFonts w:ascii="Consolas" w:hAnsi="Consolas"/>
-                <w:color w:val="000000"/>
-                <w:sz w:val="28"/>
-                <w:szCs w:val="28"/>
-                <w:lang w:eastAsia="en-CA"/>
-              </w:rPr>
-              <w:t xml:space="preserve">number % 2 == 0) || (number % 3 == 0)) return </w:t>
+              <w:t xml:space="preserve">    if ((number % 2 == 0) || (number % 3 == </w:t>
+            </w:r>
+            <w:proofErr w:type="gramStart"/>
+            <w:r>
+              <w:rPr>
+                <w:rFonts w:ascii="Consolas" w:hAnsi="Consolas"/>
+                <w:color w:val="000000"/>
+                <w:sz w:val="28"/>
+                <w:szCs w:val="28"/>
+                <w:lang w:eastAsia="en-CA"/>
+              </w:rPr>
+              <w:t>0)|</w:t>
+            </w:r>
+            <w:proofErr w:type="gramEnd"/>
+            <w:r>
+              <w:rPr>
+                <w:rFonts w:ascii="Consolas" w:hAnsi="Consolas"/>
+                <w:color w:val="000000"/>
+                <w:sz w:val="28"/>
+                <w:szCs w:val="28"/>
+                <w:lang w:eastAsia="en-CA"/>
+              </w:rPr>
+              <w:t xml:space="preserve">| (number % 5 == 0) || (number % 7 == 0)) return </w:t>
             </w:r>
             <w:proofErr w:type="gramStart"/>
             <w:r>
@@ -2224,7 +2224,7 @@
                 <w:szCs w:val="28"/>
                 <w:lang w:eastAsia="en-CA"/>
               </w:rPr>
-              <w:t xml:space="preserve">    return </w:t>
+              <w:t xml:space="preserve">    return </w:t>
             </w:r>
             <w:proofErr w:type="gramStart"/>
             <w:r>
@@ -2363,7 +2363,7 @@
                 <w:szCs w:val="28"/>
                 <w:lang w:eastAsia="en-CA"/>
               </w:rPr>
-              <w:t xml:space="preserve">    int </w:t>
+              <w:t xml:space="preserve">    int </w:t>
             </w:r>
             <w:proofErr w:type="gramStart"/>
             <w:r>
@@ -2398,7 +2398,7 @@
                 <w:szCs w:val="28"/>
                 <w:lang w:eastAsia="en-CA"/>
               </w:rPr>
-              <w:t xml:space="preserve">    int </w:t>
+              <w:t xml:space="preserve">    int </w:t>
             </w:r>
             <w:proofErr w:type="gramStart"/>
             <w:r>
@@ -2446,7 +2446,7 @@
                 <w:szCs w:val="28"/>
                 <w:lang w:eastAsia="en-CA"/>
               </w:rPr>
-              <w:t xml:space="preserve">    </w:t>
+              <w:t xml:space="preserve">    </w:t>
             </w:r>
             <w:proofErr w:type="spellStart"/>
             <w:proofErr w:type="gramStart"/>
@@ -2515,7 +2515,7 @@
                 <w:szCs w:val="28"/>
                 <w:lang w:eastAsia="en-CA"/>
               </w:rPr>
-              <w:t xml:space="preserve">    </w:t>
+              <w:t xml:space="preserve">    </w:t>
             </w:r>
             <w:proofErr w:type="spellStart"/>
             <w:proofErr w:type="gramStart"/>
@@ -2584,30 +2584,31 @@
                 <w:szCs w:val="28"/>
                 <w:lang w:eastAsia="en-CA"/>
               </w:rPr>
-              <w:t xml:space="preserve">    </w:t>
-            </w:r>
-          </w:p>
-          <w:p>
-            <w:pPr>
-              <w:shd w:val="clear" w:color="auto" w:fill="FFFFFF"/>
-              <w:spacing w:line="285" w:lineRule="atLeast"/>
-              <w:rPr>
-                <w:rFonts w:ascii="Consolas" w:hAnsi="Consolas"/>
-                <w:color w:val="000000"/>
-                <w:sz w:val="28"/>
-                <w:szCs w:val="28"/>
-                <w:lang w:eastAsia="en-CA"/>
-              </w:rPr>
-            </w:pPr>
-            <w:r>
-              <w:rPr>
-                <w:rFonts w:ascii="Consolas" w:hAnsi="Consolas"/>
-                <w:color w:val="000000"/>
-                <w:sz w:val="28"/>
-                <w:szCs w:val="28"/>
-                <w:lang w:eastAsia="en-CA"/>
-              </w:rPr>
-              <w:t xml:space="preserve">    result = </w:t>
+              <w:t xml:space="preserve">    </w:t>
+            </w:r>
+          </w:p>
+          <w:p>
+            <w:pPr>
+              <w:shd w:val="clear" w:color="auto" w:fill="FFFFFF"/>
+              <w:spacing w:line="285" w:lineRule="atLeast"/>
+              <w:rPr>
+                <w:rFonts w:ascii="Consolas" w:hAnsi="Consolas"/>
+                <w:color w:val="000000"/>
+                <w:sz w:val="28"/>
+                <w:szCs w:val="28"/>
+                <w:lang w:eastAsia="en-CA"/>
+              </w:rPr>
+            </w:pPr>
+            <w:r>
+              <w:rPr>
+                <w:rFonts w:ascii="Consolas" w:hAnsi="Consolas"/>
+                <w:color w:val="000000"/>
+                <w:sz w:val="28"/>
+                <w:szCs w:val="28"/>
+                <w:lang w:eastAsia="en-CA"/>
+              </w:rPr>
+              <w:lastRenderedPageBreak/>
+              <w:t xml:space="preserve">    result = </w:t>
             </w:r>
             <w:proofErr w:type="spellStart"/>
             <w:r>
@@ -2677,53 +2678,53 @@
                 <w:szCs w:val="28"/>
                 <w:lang w:eastAsia="en-CA"/>
               </w:rPr>
-              <w:t xml:space="preserve">    if (result)</w:t>
-            </w:r>
-          </w:p>
-          <w:p>
-            <w:pPr>
-              <w:shd w:val="clear" w:color="auto" w:fill="FFFFFF"/>
-              <w:spacing w:line="285" w:lineRule="atLeast"/>
-              <w:rPr>
-                <w:rFonts w:ascii="Consolas" w:hAnsi="Consolas"/>
-                <w:color w:val="000000"/>
-                <w:sz w:val="28"/>
-                <w:szCs w:val="28"/>
-                <w:lang w:eastAsia="en-CA"/>
-              </w:rPr>
-            </w:pPr>
-            <w:r>
-              <w:rPr>
-                <w:rFonts w:ascii="Consolas" w:hAnsi="Consolas"/>
-                <w:color w:val="000000"/>
-                <w:sz w:val="28"/>
-                <w:szCs w:val="28"/>
-                <w:lang w:eastAsia="en-CA"/>
-              </w:rPr>
-              <w:t xml:space="preserve">    {</w:t>
-            </w:r>
-          </w:p>
-          <w:p>
-            <w:pPr>
-              <w:shd w:val="clear" w:color="auto" w:fill="FFFFFF"/>
-              <w:spacing w:line="285" w:lineRule="atLeast"/>
-              <w:rPr>
-                <w:rFonts w:ascii="Consolas" w:hAnsi="Consolas"/>
-                <w:color w:val="000000"/>
-                <w:sz w:val="28"/>
-                <w:szCs w:val="28"/>
-                <w:lang w:eastAsia="en-CA"/>
-              </w:rPr>
-            </w:pPr>
-            <w:r>
-              <w:rPr>
-                <w:rFonts w:ascii="Consolas" w:hAnsi="Consolas"/>
-                <w:color w:val="000000"/>
-                <w:sz w:val="28"/>
-                <w:szCs w:val="28"/>
-                <w:lang w:eastAsia="en-CA"/>
-              </w:rPr>
-              <w:t xml:space="preserve">        </w:t>
+              <w:t>    if (result)</w:t>
+            </w:r>
+          </w:p>
+          <w:p>
+            <w:pPr>
+              <w:shd w:val="clear" w:color="auto" w:fill="FFFFFF"/>
+              <w:spacing w:line="285" w:lineRule="atLeast"/>
+              <w:rPr>
+                <w:rFonts w:ascii="Consolas" w:hAnsi="Consolas"/>
+                <w:color w:val="000000"/>
+                <w:sz w:val="28"/>
+                <w:szCs w:val="28"/>
+                <w:lang w:eastAsia="en-CA"/>
+              </w:rPr>
+            </w:pPr>
+            <w:r>
+              <w:rPr>
+                <w:rFonts w:ascii="Consolas" w:hAnsi="Consolas"/>
+                <w:color w:val="000000"/>
+                <w:sz w:val="28"/>
+                <w:szCs w:val="28"/>
+                <w:lang w:eastAsia="en-CA"/>
+              </w:rPr>
+              <w:t>    {</w:t>
+            </w:r>
+          </w:p>
+          <w:p>
+            <w:pPr>
+              <w:shd w:val="clear" w:color="auto" w:fill="FFFFFF"/>
+              <w:spacing w:line="285" w:lineRule="atLeast"/>
+              <w:rPr>
+                <w:rFonts w:ascii="Consolas" w:hAnsi="Consolas"/>
+                <w:color w:val="000000"/>
+                <w:sz w:val="28"/>
+                <w:szCs w:val="28"/>
+                <w:lang w:eastAsia="en-CA"/>
+              </w:rPr>
+            </w:pPr>
+            <w:r>
+              <w:rPr>
+                <w:rFonts w:ascii="Consolas" w:hAnsi="Consolas"/>
+                <w:color w:val="000000"/>
+                <w:sz w:val="28"/>
+                <w:szCs w:val="28"/>
+                <w:lang w:eastAsia="en-CA"/>
+              </w:rPr>
+              <w:t xml:space="preserve">        </w:t>
             </w:r>
             <w:proofErr w:type="spellStart"/>
             <w:proofErr w:type="gramStart"/>
@@ -2792,7 +2793,7 @@
                 <w:szCs w:val="28"/>
                 <w:lang w:eastAsia="en-CA"/>
               </w:rPr>
-              <w:t xml:space="preserve">        return </w:t>
+              <w:t xml:space="preserve">        return </w:t>
             </w:r>
             <w:proofErr w:type="gramStart"/>
             <w:r>
@@ -2827,30 +2828,30 @@
                 <w:szCs w:val="28"/>
                 <w:lang w:eastAsia="en-CA"/>
               </w:rPr>
-              <w:t xml:space="preserve">    }</w:t>
-            </w:r>
-          </w:p>
-          <w:p>
-            <w:pPr>
-              <w:shd w:val="clear" w:color="auto" w:fill="FFFFFF"/>
-              <w:spacing w:line="285" w:lineRule="atLeast"/>
-              <w:rPr>
-                <w:rFonts w:ascii="Consolas" w:hAnsi="Consolas"/>
-                <w:color w:val="000000"/>
-                <w:sz w:val="28"/>
-                <w:szCs w:val="28"/>
-                <w:lang w:eastAsia="en-CA"/>
-              </w:rPr>
-            </w:pPr>
-            <w:r>
-              <w:rPr>
-                <w:rFonts w:ascii="Consolas" w:hAnsi="Consolas"/>
-                <w:color w:val="000000"/>
-                <w:sz w:val="28"/>
-                <w:szCs w:val="28"/>
-                <w:lang w:eastAsia="en-CA"/>
-              </w:rPr>
-              <w:t xml:space="preserve">    </w:t>
+              <w:t>    }</w:t>
+            </w:r>
+          </w:p>
+          <w:p>
+            <w:pPr>
+              <w:shd w:val="clear" w:color="auto" w:fill="FFFFFF"/>
+              <w:spacing w:line="285" w:lineRule="atLeast"/>
+              <w:rPr>
+                <w:rFonts w:ascii="Consolas" w:hAnsi="Consolas"/>
+                <w:color w:val="000000"/>
+                <w:sz w:val="28"/>
+                <w:szCs w:val="28"/>
+                <w:lang w:eastAsia="en-CA"/>
+              </w:rPr>
+            </w:pPr>
+            <w:r>
+              <w:rPr>
+                <w:rFonts w:ascii="Consolas" w:hAnsi="Consolas"/>
+                <w:color w:val="000000"/>
+                <w:sz w:val="28"/>
+                <w:szCs w:val="28"/>
+                <w:lang w:eastAsia="en-CA"/>
+              </w:rPr>
+              <w:t xml:space="preserve">    </w:t>
             </w:r>
             <w:proofErr w:type="spellStart"/>
             <w:proofErr w:type="gramStart"/>
@@ -2919,7 +2920,7 @@
                 <w:szCs w:val="28"/>
                 <w:lang w:eastAsia="en-CA"/>
               </w:rPr>
-              <w:t xml:space="preserve">    return </w:t>
+              <w:t xml:space="preserve">    return </w:t>
             </w:r>
             <w:proofErr w:type="gramStart"/>
             <w:r>
@@ -2956,6 +2957,19 @@
               </w:rPr>
               <w:t>}</w:t>
             </w:r>
+          </w:p>
+          <w:p>
+            <w:pPr>
+              <w:shd w:val="clear" w:color="auto" w:fill="FFFFFF"/>
+              <w:spacing w:line="285" w:lineRule="atLeast"/>
+              <w:rPr>
+                <w:rFonts w:ascii="Consolas" w:hAnsi="Consolas"/>
+                <w:color w:val="000000"/>
+                <w:sz w:val="28"/>
+                <w:szCs w:val="28"/>
+                <w:lang w:eastAsia="en-CA"/>
+              </w:rPr>
+            </w:pPr>
           </w:p>
         </w:tc>
       </w:tr>
@@ -3060,6 +3074,50 @@
                 <w:lang w:eastAsia="en-CA"/>
               </w:rPr>
             </w:pPr>
+            <w:r>
+              <w:rPr>
+                <w:rFonts w:ascii="Consolas" w:hAnsi="Consolas"/>
+                <w:color w:val="000000"/>
+                <w:sz w:val="28"/>
+                <w:szCs w:val="28"/>
+                <w:lang w:eastAsia="en-CA"/>
+              </w:rPr>
+              <w:t xml:space="preserve">    int n = (</w:t>
+            </w:r>
+            <w:proofErr w:type="gramStart"/>
+            <w:r>
+              <w:rPr>
+                <w:rFonts w:ascii="Consolas" w:hAnsi="Consolas"/>
+                <w:color w:val="000000"/>
+                <w:sz w:val="28"/>
+                <w:szCs w:val="28"/>
+                <w:lang w:eastAsia="en-CA"/>
+              </w:rPr>
+              <w:t>rand(</w:t>
+            </w:r>
+            <w:proofErr w:type="gramEnd"/>
+            <w:r>
+              <w:rPr>
+                <w:rFonts w:ascii="Consolas" w:hAnsi="Consolas"/>
+                <w:color w:val="000000"/>
+                <w:sz w:val="28"/>
+                <w:szCs w:val="28"/>
+                <w:lang w:eastAsia="en-CA"/>
+              </w:rPr>
+              <w:t xml:space="preserve">) % 100) + </w:t>
+            </w:r>
+            <w:proofErr w:type="gramStart"/>
+            <w:r>
+              <w:rPr>
+                <w:rFonts w:ascii="Consolas" w:hAnsi="Consolas"/>
+                <w:color w:val="000000"/>
+                <w:sz w:val="28"/>
+                <w:szCs w:val="28"/>
+                <w:lang w:eastAsia="en-CA"/>
+              </w:rPr>
+              <w:t>1;</w:t>
+            </w:r>
+            <w:proofErr w:type="gramEnd"/>
           </w:p>
           <w:p>
             <w:pPr>
@@ -3122,6 +3180,76 @@
             <w:tcW w:w="9350" w:type="dxa"/>
             <w:shd w:val="clear" w:color="auto" w:fill="auto"/>
           </w:tcPr>
+          <w:p>
+            <w:pPr>
+              <w:shd w:val="clear" w:color="auto" w:fill="FFFFFF"/>
+              <w:spacing w:line="285" w:lineRule="atLeast"/>
+              <w:rPr>
+                <w:rFonts w:ascii="Consolas" w:hAnsi="Consolas"/>
+                <w:color w:val="000000"/>
+                <w:sz w:val="28"/>
+                <w:szCs w:val="28"/>
+                <w:lang w:eastAsia="en-CA"/>
+              </w:rPr>
+            </w:pPr>
+          </w:p>
+          <w:p>
+            <w:pPr>
+              <w:shd w:val="clear" w:color="auto" w:fill="FFFFFF"/>
+              <w:spacing w:line="285" w:lineRule="atLeast"/>
+              <w:rPr>
+                <w:rFonts w:ascii="Consolas" w:hAnsi="Consolas"/>
+                <w:color w:val="000000"/>
+                <w:sz w:val="28"/>
+                <w:szCs w:val="28"/>
+                <w:lang w:eastAsia="en-CA"/>
+              </w:rPr>
+            </w:pPr>
+            <w:r>
+              <w:rPr>
+                <w:rFonts w:ascii="Consolas" w:hAnsi="Consolas"/>
+                <w:color w:val="000000"/>
+                <w:sz w:val="28"/>
+                <w:szCs w:val="28"/>
+                <w:lang w:eastAsia="en-CA"/>
+              </w:rPr>
+              <w:t>    int n = (</w:t>
+            </w:r>
+            <w:proofErr w:type="gramStart"/>
+            <w:r>
+              <w:rPr>
+                <w:rFonts w:ascii="Consolas" w:hAnsi="Consolas"/>
+                <w:color w:val="000000"/>
+                <w:sz w:val="28"/>
+                <w:szCs w:val="28"/>
+                <w:lang w:eastAsia="en-CA"/>
+              </w:rPr>
+              <w:t>rand(</w:t>
+            </w:r>
+            <w:proofErr w:type="gramEnd"/>
+            <w:r>
+              <w:rPr>
+                <w:rFonts w:ascii="Consolas" w:hAnsi="Consolas"/>
+                <w:color w:val="000000"/>
+                <w:sz w:val="28"/>
+                <w:szCs w:val="28"/>
+                <w:lang w:eastAsia="en-CA"/>
+              </w:rPr>
+              <w:t xml:space="preserve">) % 3) - </w:t>
+            </w:r>
+            <w:proofErr w:type="gramStart"/>
+            <w:r>
+              <w:rPr>
+                <w:rFonts w:ascii="Consolas" w:hAnsi="Consolas"/>
+                <w:color w:val="000000"/>
+                <w:sz w:val="28"/>
+                <w:szCs w:val="28"/>
+                <w:lang w:eastAsia="en-CA"/>
+              </w:rPr>
+              <w:t>1;</w:t>
+            </w:r>
+            <w:proofErr w:type="gramEnd"/>
+          </w:p>
           <w:p>
             <w:pPr>
               <w:shd w:val="clear" w:color="auto" w:fill="FFFFFF"/>
@@ -3194,6 +3322,76 @@
                 <w:lang w:eastAsia="en-CA"/>
               </w:rPr>
             </w:pPr>
+            <w:r>
+              <w:rPr>
+                <w:rFonts w:ascii="Consolas" w:hAnsi="Consolas"/>
+                <w:color w:val="000000"/>
+                <w:sz w:val="28"/>
+                <w:szCs w:val="28"/>
+                <w:lang w:eastAsia="en-CA"/>
+              </w:rPr>
+              <w:t>    int n = (</w:t>
+            </w:r>
+            <w:proofErr w:type="gramStart"/>
+            <w:r>
+              <w:rPr>
+                <w:rFonts w:ascii="Consolas" w:hAnsi="Consolas"/>
+                <w:color w:val="000000"/>
+                <w:sz w:val="28"/>
+                <w:szCs w:val="28"/>
+                <w:lang w:eastAsia="en-CA"/>
+              </w:rPr>
+              <w:t>rand(</w:t>
+            </w:r>
+            <w:proofErr w:type="gramEnd"/>
+            <w:r>
+              <w:rPr>
+                <w:rFonts w:ascii="Consolas" w:hAnsi="Consolas"/>
+                <w:color w:val="000000"/>
+                <w:sz w:val="28"/>
+                <w:szCs w:val="28"/>
+                <w:lang w:eastAsia="en-CA"/>
+              </w:rPr>
+              <w:t xml:space="preserve">) % 15) - </w:t>
+            </w:r>
+            <w:proofErr w:type="gramStart"/>
+            <w:r>
+              <w:rPr>
+                <w:rFonts w:ascii="Consolas" w:hAnsi="Consolas"/>
+                <w:color w:val="000000"/>
+                <w:sz w:val="28"/>
+                <w:szCs w:val="28"/>
+                <w:lang w:eastAsia="en-CA"/>
+              </w:rPr>
+              <w:t>3;</w:t>
+            </w:r>
+            <w:proofErr w:type="gramEnd"/>
+          </w:p>
+          <w:p>
+            <w:pPr>
+              <w:shd w:val="clear" w:color="auto" w:fill="FFFFFF"/>
+              <w:spacing w:line="285" w:lineRule="atLeast"/>
+              <w:rPr>
+                <w:rFonts w:ascii="Consolas" w:hAnsi="Consolas"/>
+                <w:color w:val="000000"/>
+                <w:sz w:val="28"/>
+                <w:szCs w:val="28"/>
+                <w:lang w:eastAsia="en-CA"/>
+              </w:rPr>
+            </w:pPr>
+          </w:p>
+          <w:p>
+            <w:pPr>
+              <w:shd w:val="clear" w:color="auto" w:fill="FFFFFF"/>
+              <w:spacing w:line="285" w:lineRule="atLeast"/>
+              <w:rPr>
+                <w:rFonts w:ascii="Consolas" w:hAnsi="Consolas"/>
+                <w:color w:val="000000"/>
+                <w:sz w:val="28"/>
+                <w:szCs w:val="28"/>
+                <w:lang w:eastAsia="en-CA"/>
+              </w:rPr>
+            </w:pPr>
           </w:p>
           <w:p>
             <w:pPr>
@@ -3298,19 +3496,72 @@
                 <w:lang w:eastAsia="en-CA"/>
               </w:rPr>
             </w:pPr>
-          </w:p>
-          <w:p>
-            <w:pPr>
-              <w:shd w:val="clear" w:color="auto" w:fill="FFFFFF"/>
-              <w:spacing w:line="285" w:lineRule="atLeast"/>
-              <w:rPr>
-                <w:rFonts w:ascii="Consolas" w:hAnsi="Consolas"/>
-                <w:color w:val="000000"/>
-                <w:sz w:val="28"/>
-                <w:szCs w:val="28"/>
-                <w:lang w:eastAsia="en-CA"/>
-              </w:rPr>
-            </w:pPr>
+            <w:r>
+              <w:rPr>
+                <w:rFonts w:ascii="Consolas" w:hAnsi="Consolas"/>
+                <w:color w:val="000000"/>
+                <w:sz w:val="28"/>
+                <w:szCs w:val="28"/>
+                <w:lang w:eastAsia="en-CA"/>
+              </w:rPr>
+              <w:t xml:space="preserve">    </w:t>
+            </w:r>
+            <w:proofErr w:type="spellStart"/>
+            <w:proofErr w:type="gramStart"/>
+            <w:r>
+              <w:rPr>
+                <w:rFonts w:ascii="Consolas" w:hAnsi="Consolas"/>
+                <w:color w:val="000000"/>
+                <w:sz w:val="28"/>
+                <w:szCs w:val="28"/>
+                <w:lang w:eastAsia="en-CA"/>
+              </w:rPr>
+              <w:t>printf</w:t>
+            </w:r>
+            <w:proofErr w:type="spellEnd"/>
+            <w:r>
+              <w:rPr>
+                <w:rFonts w:ascii="Consolas" w:hAnsi="Consolas"/>
+                <w:color w:val="000000"/>
+                <w:sz w:val="28"/>
+                <w:szCs w:val="28"/>
+                <w:lang w:eastAsia="en-CA"/>
+              </w:rPr>
+              <w:t>(</w:t>
+            </w:r>
+            <w:proofErr w:type="gramEnd"/>
+            <w:r>
+              <w:rPr>
+                <w:rFonts w:ascii="Consolas" w:hAnsi="Consolas"/>
+                <w:color w:val="000000"/>
+                <w:sz w:val="28"/>
+                <w:szCs w:val="28"/>
+                <w:lang w:eastAsia="en-CA"/>
+              </w:rPr>
+              <w:t>"%d", set[</w:t>
+            </w:r>
+            <w:proofErr w:type="gramStart"/>
+            <w:r>
+              <w:rPr>
+                <w:rFonts w:ascii="Consolas" w:hAnsi="Consolas"/>
+                <w:color w:val="000000"/>
+                <w:sz w:val="28"/>
+                <w:szCs w:val="28"/>
+                <w:lang w:eastAsia="en-CA"/>
+              </w:rPr>
+              <w:t>rand(</w:t>
+            </w:r>
+            <w:proofErr w:type="gramEnd"/>
+            <w:r>
+              <w:rPr>
+                <w:rFonts w:ascii="Consolas" w:hAnsi="Consolas"/>
+                <w:color w:val="000000"/>
+                <w:sz w:val="28"/>
+                <w:szCs w:val="28"/>
+                <w:lang w:eastAsia="en-CA"/>
+              </w:rPr>
+              <w:t>) % 5])</w:t>
+            </w:r>
           </w:p>
         </w:tc>
       </w:tr>
@@ -3385,6 +3636,98 @@
                 <w:lang w:eastAsia="en-CA"/>
               </w:rPr>
             </w:pPr>
+            <w:r>
+              <w:rPr>
+                <w:rFonts w:ascii="Consolas" w:hAnsi="Consolas"/>
+                <w:color w:val="000000"/>
+                <w:sz w:val="28"/>
+                <w:szCs w:val="28"/>
+                <w:lang w:eastAsia="en-CA"/>
+              </w:rPr>
+              <w:t xml:space="preserve">    </w:t>
+            </w:r>
+            <w:proofErr w:type="spellStart"/>
+            <w:proofErr w:type="gramStart"/>
+            <w:r>
+              <w:rPr>
+                <w:rFonts w:ascii="Consolas" w:hAnsi="Consolas"/>
+                <w:color w:val="000000"/>
+                <w:sz w:val="28"/>
+                <w:szCs w:val="28"/>
+                <w:lang w:eastAsia="en-CA"/>
+              </w:rPr>
+              <w:t>printf</w:t>
+            </w:r>
+            <w:proofErr w:type="spellEnd"/>
+            <w:r>
+              <w:rPr>
+                <w:rFonts w:ascii="Consolas" w:hAnsi="Consolas"/>
+                <w:color w:val="000000"/>
+                <w:sz w:val="28"/>
+                <w:szCs w:val="28"/>
+                <w:lang w:eastAsia="en-CA"/>
+              </w:rPr>
+              <w:t>(</w:t>
+            </w:r>
+            <w:proofErr w:type="gramEnd"/>
+            <w:r>
+              <w:rPr>
+                <w:rFonts w:ascii="Consolas" w:hAnsi="Consolas"/>
+                <w:color w:val="000000"/>
+                <w:sz w:val="28"/>
+                <w:szCs w:val="28"/>
+                <w:lang w:eastAsia="en-CA"/>
+              </w:rPr>
+              <w:t>"%d", set[</w:t>
+            </w:r>
+            <w:proofErr w:type="gramStart"/>
+            <w:r>
+              <w:rPr>
+                <w:rFonts w:ascii="Consolas" w:hAnsi="Consolas"/>
+                <w:color w:val="000000"/>
+                <w:sz w:val="28"/>
+                <w:szCs w:val="28"/>
+                <w:lang w:eastAsia="en-CA"/>
+              </w:rPr>
+              <w:t>rand(</w:t>
+            </w:r>
+            <w:proofErr w:type="gramEnd"/>
+            <w:r>
+              <w:rPr>
+                <w:rFonts w:ascii="Consolas" w:hAnsi="Consolas"/>
+                <w:color w:val="000000"/>
+                <w:sz w:val="28"/>
+                <w:szCs w:val="28"/>
+                <w:lang w:eastAsia="en-CA"/>
+              </w:rPr>
+              <w:t>) % 5])</w:t>
+            </w:r>
+          </w:p>
+          <w:p>
+            <w:pPr>
+              <w:shd w:val="clear" w:color="auto" w:fill="FFFFFF"/>
+              <w:spacing w:line="285" w:lineRule="atLeast"/>
+              <w:rPr>
+                <w:rFonts w:ascii="Consolas" w:hAnsi="Consolas"/>
+                <w:color w:val="000000"/>
+                <w:sz w:val="28"/>
+                <w:szCs w:val="28"/>
+                <w:lang w:eastAsia="en-CA"/>
+              </w:rPr>
+            </w:pPr>
+          </w:p>
+          <w:p>
+            <w:pPr>
+              <w:shd w:val="clear" w:color="auto" w:fill="FFFFFF"/>
+              <w:spacing w:line="285" w:lineRule="atLeast"/>
+              <w:rPr>
+                <w:rFonts w:ascii="Consolas" w:hAnsi="Consolas"/>
+                <w:color w:val="000000"/>
+                <w:sz w:val="28"/>
+                <w:szCs w:val="28"/>
+                <w:lang w:eastAsia="en-CA"/>
+              </w:rPr>
+            </w:pPr>
           </w:p>
         </w:tc>
       </w:tr>
@@ -3427,6 +3770,98 @@
             <w:tcW w:w="9350" w:type="dxa"/>
             <w:shd w:val="clear" w:color="auto" w:fill="auto"/>
           </w:tcPr>
+          <w:p>
+            <w:pPr>
+              <w:shd w:val="clear" w:color="auto" w:fill="FFFFFF"/>
+              <w:spacing w:line="285" w:lineRule="atLeast"/>
+              <w:rPr>
+                <w:rFonts w:ascii="Consolas" w:hAnsi="Consolas"/>
+                <w:color w:val="000000"/>
+                <w:sz w:val="28"/>
+                <w:szCs w:val="28"/>
+                <w:lang w:eastAsia="en-CA"/>
+              </w:rPr>
+            </w:pPr>
+            <w:r>
+              <w:rPr>
+                <w:rFonts w:ascii="Consolas" w:hAnsi="Consolas"/>
+                <w:color w:val="000000"/>
+                <w:sz w:val="28"/>
+                <w:szCs w:val="28"/>
+                <w:lang w:eastAsia="en-CA"/>
+              </w:rPr>
+              <w:t xml:space="preserve">    </w:t>
+            </w:r>
+            <w:proofErr w:type="spellStart"/>
+            <w:proofErr w:type="gramStart"/>
+            <w:r>
+              <w:rPr>
+                <w:rFonts w:ascii="Consolas" w:hAnsi="Consolas"/>
+                <w:color w:val="000000"/>
+                <w:sz w:val="28"/>
+                <w:szCs w:val="28"/>
+                <w:lang w:eastAsia="en-CA"/>
+              </w:rPr>
+              <w:t>printf</w:t>
+            </w:r>
+            <w:proofErr w:type="spellEnd"/>
+            <w:r>
+              <w:rPr>
+                <w:rFonts w:ascii="Consolas" w:hAnsi="Consolas"/>
+                <w:color w:val="000000"/>
+                <w:sz w:val="28"/>
+                <w:szCs w:val="28"/>
+                <w:lang w:eastAsia="en-CA"/>
+              </w:rPr>
+              <w:t>(</w:t>
+            </w:r>
+            <w:proofErr w:type="gramEnd"/>
+            <w:r>
+              <w:rPr>
+                <w:rFonts w:ascii="Consolas" w:hAnsi="Consolas"/>
+                <w:color w:val="000000"/>
+                <w:sz w:val="28"/>
+                <w:szCs w:val="28"/>
+                <w:lang w:eastAsia="en-CA"/>
+              </w:rPr>
+              <w:t>"%d", set[</w:t>
+            </w:r>
+            <w:proofErr w:type="gramStart"/>
+            <w:r>
+              <w:rPr>
+                <w:rFonts w:ascii="Consolas" w:hAnsi="Consolas"/>
+                <w:color w:val="000000"/>
+                <w:sz w:val="28"/>
+                <w:szCs w:val="28"/>
+                <w:lang w:eastAsia="en-CA"/>
+              </w:rPr>
+              <w:t>rand(</w:t>
+            </w:r>
+            <w:proofErr w:type="gramEnd"/>
+            <w:r>
+              <w:rPr>
+                <w:rFonts w:ascii="Consolas" w:hAnsi="Consolas"/>
+                <w:color w:val="000000"/>
+                <w:sz w:val="28"/>
+                <w:szCs w:val="28"/>
+                <w:lang w:eastAsia="en-CA"/>
+              </w:rPr>
+              <w:t>) % 5])</w:t>
+            </w:r>
+          </w:p>
+          <w:p>
+            <w:pPr>
+              <w:shd w:val="clear" w:color="auto" w:fill="FFFFFF"/>
+              <w:spacing w:line="285" w:lineRule="atLeast"/>
+              <w:rPr>
+                <w:rFonts w:ascii="Consolas" w:hAnsi="Consolas"/>
+                <w:color w:val="000000"/>
+                <w:sz w:val="28"/>
+                <w:szCs w:val="28"/>
+                <w:lang w:eastAsia="en-CA"/>
+              </w:rPr>
+            </w:pPr>
+          </w:p>
           <w:p>
             <w:pPr>
               <w:shd w:val="clear" w:color="auto" w:fill="FFFFFF"/>
@@ -3620,6 +4055,786 @@
                 <w:lang w:eastAsia="en-CA"/>
               </w:rPr>
             </w:pPr>
+            <w:proofErr w:type="gramStart"/>
+            <w:r>
+              <w:rPr>
+                <w:rFonts w:ascii="Consolas" w:hAnsi="Consolas"/>
+                <w:color w:val="000000"/>
+                <w:sz w:val="28"/>
+                <w:szCs w:val="28"/>
+                <w:lang w:eastAsia="en-CA"/>
+              </w:rPr>
+              <w:t>#include</w:t>
+            </w:r>
+            <w:proofErr w:type="gramEnd"/>
+            <w:r>
+              <w:rPr>
+                <w:rFonts w:ascii="Consolas" w:hAnsi="Consolas"/>
+                <w:color w:val="000000"/>
+                <w:sz w:val="28"/>
+                <w:szCs w:val="28"/>
+                <w:lang w:eastAsia="en-CA"/>
+              </w:rPr>
+              <w:t xml:space="preserve"> &lt;</w:t>
+            </w:r>
+            <w:proofErr w:type="spellStart"/>
+            <w:r>
+              <w:rPr>
+                <w:rFonts w:ascii="Consolas" w:hAnsi="Consolas"/>
+                <w:color w:val="000000"/>
+                <w:sz w:val="28"/>
+                <w:szCs w:val="28"/>
+                <w:lang w:eastAsia="en-CA"/>
+              </w:rPr>
+              <w:t>stdio.h</w:t>
+            </w:r>
+            <w:proofErr w:type="spellEnd"/>
+            <w:r>
+              <w:rPr>
+                <w:rFonts w:ascii="Consolas" w:hAnsi="Consolas"/>
+                <w:color w:val="000000"/>
+                <w:sz w:val="28"/>
+                <w:szCs w:val="28"/>
+                <w:lang w:eastAsia="en-CA"/>
+              </w:rPr>
+              <w:t>&gt;</w:t>
+            </w:r>
+          </w:p>
+          <w:p>
+            <w:pPr>
+              <w:shd w:val="clear" w:color="auto" w:fill="FFFFFF"/>
+              <w:spacing w:line="285" w:lineRule="atLeast"/>
+              <w:rPr>
+                <w:rFonts w:ascii="Consolas" w:hAnsi="Consolas"/>
+                <w:color w:val="000000"/>
+                <w:sz w:val="28"/>
+                <w:szCs w:val="28"/>
+                <w:lang w:eastAsia="en-CA"/>
+              </w:rPr>
+            </w:pPr>
+          </w:p>
+          <w:p>
+            <w:pPr>
+              <w:shd w:val="clear" w:color="auto" w:fill="FFFFFF"/>
+              <w:spacing w:line="285" w:lineRule="atLeast"/>
+              <w:rPr>
+                <w:rFonts w:ascii="Consolas" w:hAnsi="Consolas"/>
+                <w:color w:val="000000"/>
+                <w:sz w:val="28"/>
+                <w:szCs w:val="28"/>
+                <w:lang w:eastAsia="en-CA"/>
+              </w:rPr>
+            </w:pPr>
+            <w:r>
+              <w:rPr>
+                <w:rFonts w:ascii="Consolas" w:hAnsi="Consolas"/>
+                <w:color w:val="000000"/>
+                <w:sz w:val="28"/>
+                <w:szCs w:val="28"/>
+                <w:lang w:eastAsia="en-CA"/>
+              </w:rPr>
+              <w:t xml:space="preserve">void </w:t>
+            </w:r>
+            <w:proofErr w:type="spellStart"/>
+            <w:proofErr w:type="gramStart"/>
+            <w:r>
+              <w:rPr>
+                <w:rFonts w:ascii="Consolas" w:hAnsi="Consolas"/>
+                <w:color w:val="000000"/>
+                <w:sz w:val="28"/>
+                <w:szCs w:val="28"/>
+                <w:lang w:eastAsia="en-CA"/>
+              </w:rPr>
+              <w:t>printSquare</w:t>
+            </w:r>
+            <w:proofErr w:type="spellEnd"/>
+            <w:r>
+              <w:rPr>
+                <w:rFonts w:ascii="Consolas" w:hAnsi="Consolas"/>
+                <w:color w:val="000000"/>
+                <w:sz w:val="28"/>
+                <w:szCs w:val="28"/>
+                <w:lang w:eastAsia="en-CA"/>
+              </w:rPr>
+              <w:t>(</w:t>
+            </w:r>
+            <w:proofErr w:type="gramEnd"/>
+            <w:r>
+              <w:rPr>
+                <w:rFonts w:ascii="Consolas" w:hAnsi="Consolas"/>
+                <w:color w:val="000000"/>
+                <w:sz w:val="28"/>
+                <w:szCs w:val="28"/>
+                <w:lang w:eastAsia="en-CA"/>
+              </w:rPr>
+              <w:t xml:space="preserve">int </w:t>
+            </w:r>
+            <w:proofErr w:type="gramStart"/>
+            <w:r>
+              <w:rPr>
+                <w:rFonts w:ascii="Consolas" w:hAnsi="Consolas"/>
+                <w:color w:val="000000"/>
+                <w:sz w:val="28"/>
+                <w:szCs w:val="28"/>
+                <w:lang w:eastAsia="en-CA"/>
+              </w:rPr>
+              <w:t>side) {</w:t>
+            </w:r>
+            <w:proofErr w:type="gramEnd"/>
+          </w:p>
+          <w:p>
+            <w:pPr>
+              <w:shd w:val="clear" w:color="auto" w:fill="FFFFFF"/>
+              <w:spacing w:line="285" w:lineRule="atLeast"/>
+              <w:rPr>
+                <w:rFonts w:ascii="Consolas" w:hAnsi="Consolas"/>
+                <w:color w:val="000000"/>
+                <w:sz w:val="28"/>
+                <w:szCs w:val="28"/>
+                <w:lang w:eastAsia="en-CA"/>
+              </w:rPr>
+            </w:pPr>
+            <w:r>
+              <w:rPr>
+                <w:rFonts w:ascii="Consolas" w:hAnsi="Consolas"/>
+                <w:color w:val="000000"/>
+                <w:sz w:val="28"/>
+                <w:szCs w:val="28"/>
+                <w:lang w:eastAsia="en-CA"/>
+              </w:rPr>
+              <w:t>    for (int x = 0; x &lt; side; x+</w:t>
+            </w:r>
+            <w:proofErr w:type="gramStart"/>
+            <w:r>
+              <w:rPr>
+                <w:rFonts w:ascii="Consolas" w:hAnsi="Consolas"/>
+                <w:color w:val="000000"/>
+                <w:sz w:val="28"/>
+                <w:szCs w:val="28"/>
+                <w:lang w:eastAsia="en-CA"/>
+              </w:rPr>
+              <w:t>+) {</w:t>
+            </w:r>
+            <w:proofErr w:type="gramEnd"/>
+            <w:r>
+              <w:rPr>
+                <w:rFonts w:ascii="Consolas" w:hAnsi="Consolas"/>
+                <w:color w:val="000000"/>
+                <w:sz w:val="28"/>
+                <w:szCs w:val="28"/>
+                <w:lang w:eastAsia="en-CA"/>
+              </w:rPr>
+              <w:t xml:space="preserve">     </w:t>
+            </w:r>
+          </w:p>
+          <w:p>
+            <w:pPr>
+              <w:shd w:val="clear" w:color="auto" w:fill="FFFFFF"/>
+              <w:spacing w:line="285" w:lineRule="atLeast"/>
+              <w:rPr>
+                <w:rFonts w:ascii="Consolas" w:hAnsi="Consolas"/>
+                <w:color w:val="000000"/>
+                <w:sz w:val="28"/>
+                <w:szCs w:val="28"/>
+                <w:lang w:eastAsia="en-CA"/>
+              </w:rPr>
+            </w:pPr>
+            <w:r>
+              <w:rPr>
+                <w:rFonts w:ascii="Consolas" w:hAnsi="Consolas"/>
+                <w:color w:val="000000"/>
+                <w:sz w:val="28"/>
+                <w:szCs w:val="28"/>
+                <w:lang w:eastAsia="en-CA"/>
+              </w:rPr>
+              <w:t>        for (int y = 0; y &lt; side; y+</w:t>
+            </w:r>
+            <w:proofErr w:type="gramStart"/>
+            <w:r>
+              <w:rPr>
+                <w:rFonts w:ascii="Consolas" w:hAnsi="Consolas"/>
+                <w:color w:val="000000"/>
+                <w:sz w:val="28"/>
+                <w:szCs w:val="28"/>
+                <w:lang w:eastAsia="en-CA"/>
+              </w:rPr>
+              <w:t>+) {</w:t>
+            </w:r>
+            <w:proofErr w:type="gramEnd"/>
+            <w:r>
+              <w:rPr>
+                <w:rFonts w:ascii="Consolas" w:hAnsi="Consolas"/>
+                <w:color w:val="000000"/>
+                <w:sz w:val="28"/>
+                <w:szCs w:val="28"/>
+                <w:lang w:eastAsia="en-CA"/>
+              </w:rPr>
+              <w:t xml:space="preserve"> </w:t>
+            </w:r>
+          </w:p>
+          <w:p>
+            <w:pPr>
+              <w:shd w:val="clear" w:color="auto" w:fill="FFFFFF"/>
+              <w:spacing w:line="285" w:lineRule="atLeast"/>
+              <w:rPr>
+                <w:rFonts w:ascii="Consolas" w:hAnsi="Consolas"/>
+                <w:color w:val="000000"/>
+                <w:sz w:val="28"/>
+                <w:szCs w:val="28"/>
+                <w:lang w:eastAsia="en-CA"/>
+              </w:rPr>
+            </w:pPr>
+            <w:r>
+              <w:rPr>
+                <w:rFonts w:ascii="Consolas" w:hAnsi="Consolas"/>
+                <w:color w:val="000000"/>
+                <w:sz w:val="28"/>
+                <w:szCs w:val="28"/>
+                <w:lang w:eastAsia="en-CA"/>
+              </w:rPr>
+              <w:t xml:space="preserve">            </w:t>
+            </w:r>
+            <w:proofErr w:type="spellStart"/>
+            <w:proofErr w:type="gramStart"/>
+            <w:r>
+              <w:rPr>
+                <w:rFonts w:ascii="Consolas" w:hAnsi="Consolas"/>
+                <w:color w:val="000000"/>
+                <w:sz w:val="28"/>
+                <w:szCs w:val="28"/>
+                <w:lang w:eastAsia="en-CA"/>
+              </w:rPr>
+              <w:t>printf</w:t>
+            </w:r>
+            <w:proofErr w:type="spellEnd"/>
+            <w:r>
+              <w:rPr>
+                <w:rFonts w:ascii="Consolas" w:hAnsi="Consolas"/>
+                <w:color w:val="000000"/>
+                <w:sz w:val="28"/>
+                <w:szCs w:val="28"/>
+                <w:lang w:eastAsia="en-CA"/>
+              </w:rPr>
+              <w:t>(</w:t>
+            </w:r>
+            <w:proofErr w:type="gramEnd"/>
+            <w:r>
+              <w:rPr>
+                <w:rFonts w:ascii="Consolas" w:hAnsi="Consolas"/>
+                <w:color w:val="000000"/>
+                <w:sz w:val="28"/>
+                <w:szCs w:val="28"/>
+                <w:lang w:eastAsia="en-CA"/>
+              </w:rPr>
+              <w:t>"* "</w:t>
+            </w:r>
+            <w:proofErr w:type="gramStart"/>
+            <w:r>
+              <w:rPr>
+                <w:rFonts w:ascii="Consolas" w:hAnsi="Consolas"/>
+                <w:color w:val="000000"/>
+                <w:sz w:val="28"/>
+                <w:szCs w:val="28"/>
+                <w:lang w:eastAsia="en-CA"/>
+              </w:rPr>
+              <w:t>);</w:t>
+            </w:r>
+            <w:proofErr w:type="gramEnd"/>
+          </w:p>
+          <w:p>
+            <w:pPr>
+              <w:shd w:val="clear" w:color="auto" w:fill="FFFFFF"/>
+              <w:spacing w:line="285" w:lineRule="atLeast"/>
+              <w:rPr>
+                <w:rFonts w:ascii="Consolas" w:hAnsi="Consolas"/>
+                <w:color w:val="000000"/>
+                <w:sz w:val="28"/>
+                <w:szCs w:val="28"/>
+                <w:lang w:eastAsia="en-CA"/>
+              </w:rPr>
+            </w:pPr>
+            <w:r>
+              <w:rPr>
+                <w:rFonts w:ascii="Consolas" w:hAnsi="Consolas"/>
+                <w:color w:val="000000"/>
+                <w:sz w:val="28"/>
+                <w:szCs w:val="28"/>
+                <w:lang w:eastAsia="en-CA"/>
+              </w:rPr>
+              <w:t>        }</w:t>
+            </w:r>
+          </w:p>
+          <w:p>
+            <w:pPr>
+              <w:shd w:val="clear" w:color="auto" w:fill="FFFFFF"/>
+              <w:spacing w:line="285" w:lineRule="atLeast"/>
+              <w:rPr>
+                <w:rFonts w:ascii="Consolas" w:hAnsi="Consolas"/>
+                <w:color w:val="000000"/>
+                <w:sz w:val="28"/>
+                <w:szCs w:val="28"/>
+                <w:lang w:eastAsia="en-CA"/>
+              </w:rPr>
+            </w:pPr>
+            <w:r>
+              <w:rPr>
+                <w:rFonts w:ascii="Consolas" w:hAnsi="Consolas"/>
+                <w:color w:val="000000"/>
+                <w:sz w:val="28"/>
+                <w:szCs w:val="28"/>
+                <w:lang w:eastAsia="en-CA"/>
+              </w:rPr>
+              <w:t xml:space="preserve">        </w:t>
+            </w:r>
+            <w:proofErr w:type="spellStart"/>
+            <w:r>
+              <w:rPr>
+                <w:rFonts w:ascii="Consolas" w:hAnsi="Consolas"/>
+                <w:color w:val="000000"/>
+                <w:sz w:val="28"/>
+                <w:szCs w:val="28"/>
+                <w:lang w:eastAsia="en-CA"/>
+              </w:rPr>
+              <w:t>printf</w:t>
+            </w:r>
+            <w:proofErr w:type="spellEnd"/>
+            <w:r>
+              <w:rPr>
+                <w:rFonts w:ascii="Consolas" w:hAnsi="Consolas"/>
+                <w:color w:val="000000"/>
+                <w:sz w:val="28"/>
+                <w:szCs w:val="28"/>
+                <w:lang w:eastAsia="en-CA"/>
+              </w:rPr>
+              <w:t>("\n"</w:t>
+            </w:r>
+            <w:proofErr w:type="gramStart"/>
+            <w:r>
+              <w:rPr>
+                <w:rFonts w:ascii="Consolas" w:hAnsi="Consolas"/>
+                <w:color w:val="000000"/>
+                <w:sz w:val="28"/>
+                <w:szCs w:val="28"/>
+                <w:lang w:eastAsia="en-CA"/>
+              </w:rPr>
+              <w:t>);</w:t>
+            </w:r>
+            <w:proofErr w:type="gramEnd"/>
+            <w:r>
+              <w:rPr>
+                <w:rFonts w:ascii="Consolas" w:hAnsi="Consolas"/>
+                <w:color w:val="000000"/>
+                <w:sz w:val="28"/>
+                <w:szCs w:val="28"/>
+                <w:lang w:eastAsia="en-CA"/>
+              </w:rPr>
+              <w:t xml:space="preserve"> </w:t>
+            </w:r>
+          </w:p>
+          <w:p>
+            <w:pPr>
+              <w:shd w:val="clear" w:color="auto" w:fill="FFFFFF"/>
+              <w:spacing w:line="285" w:lineRule="atLeast"/>
+              <w:rPr>
+                <w:rFonts w:ascii="Consolas" w:hAnsi="Consolas"/>
+                <w:color w:val="000000"/>
+                <w:sz w:val="28"/>
+                <w:szCs w:val="28"/>
+                <w:lang w:eastAsia="en-CA"/>
+              </w:rPr>
+            </w:pPr>
+            <w:r>
+              <w:rPr>
+                <w:rFonts w:ascii="Consolas" w:hAnsi="Consolas"/>
+                <w:color w:val="000000"/>
+                <w:sz w:val="28"/>
+                <w:szCs w:val="28"/>
+                <w:lang w:eastAsia="en-CA"/>
+              </w:rPr>
+              <w:t>    }</w:t>
+            </w:r>
+          </w:p>
+          <w:p>
+            <w:pPr>
+              <w:shd w:val="clear" w:color="auto" w:fill="FFFFFF"/>
+              <w:spacing w:line="285" w:lineRule="atLeast"/>
+              <w:rPr>
+                <w:rFonts w:ascii="Consolas" w:hAnsi="Consolas"/>
+                <w:color w:val="000000"/>
+                <w:sz w:val="28"/>
+                <w:szCs w:val="28"/>
+                <w:lang w:eastAsia="en-CA"/>
+              </w:rPr>
+            </w:pPr>
+            <w:r>
+              <w:rPr>
+                <w:rFonts w:ascii="Consolas" w:hAnsi="Consolas"/>
+                <w:color w:val="000000"/>
+                <w:sz w:val="28"/>
+                <w:szCs w:val="28"/>
+                <w:lang w:eastAsia="en-CA"/>
+              </w:rPr>
+              <w:t>}</w:t>
+            </w:r>
+          </w:p>
+          <w:p>
+            <w:pPr>
+              <w:shd w:val="clear" w:color="auto" w:fill="FFFFFF"/>
+              <w:spacing w:line="285" w:lineRule="atLeast"/>
+              <w:rPr>
+                <w:rFonts w:ascii="Consolas" w:hAnsi="Consolas"/>
+                <w:color w:val="000000"/>
+                <w:sz w:val="28"/>
+                <w:szCs w:val="28"/>
+                <w:lang w:eastAsia="en-CA"/>
+              </w:rPr>
+            </w:pPr>
+          </w:p>
+          <w:p>
+            <w:pPr>
+              <w:shd w:val="clear" w:color="auto" w:fill="FFFFFF"/>
+              <w:spacing w:line="285" w:lineRule="atLeast"/>
+              <w:rPr>
+                <w:rFonts w:ascii="Consolas" w:hAnsi="Consolas"/>
+                <w:color w:val="000000"/>
+                <w:sz w:val="28"/>
+                <w:szCs w:val="28"/>
+                <w:lang w:eastAsia="en-CA"/>
+              </w:rPr>
+            </w:pPr>
+            <w:r>
+              <w:rPr>
+                <w:rFonts w:ascii="Consolas" w:hAnsi="Consolas"/>
+                <w:color w:val="000000"/>
+                <w:sz w:val="28"/>
+                <w:szCs w:val="28"/>
+                <w:lang w:eastAsia="en-CA"/>
+              </w:rPr>
+              <w:t xml:space="preserve">int </w:t>
+            </w:r>
+            <w:proofErr w:type="gramStart"/>
+            <w:r>
+              <w:rPr>
+                <w:rFonts w:ascii="Consolas" w:hAnsi="Consolas"/>
+                <w:color w:val="000000"/>
+                <w:sz w:val="28"/>
+                <w:szCs w:val="28"/>
+                <w:lang w:eastAsia="en-CA"/>
+              </w:rPr>
+              <w:t>main(</w:t>
+            </w:r>
+            <w:proofErr w:type="gramEnd"/>
+            <w:r>
+              <w:rPr>
+                <w:rFonts w:ascii="Consolas" w:hAnsi="Consolas"/>
+                <w:color w:val="000000"/>
+                <w:sz w:val="28"/>
+                <w:szCs w:val="28"/>
+                <w:lang w:eastAsia="en-CA"/>
+              </w:rPr>
+              <w:t>) {</w:t>
+            </w:r>
+          </w:p>
+          <w:p>
+            <w:pPr>
+              <w:shd w:val="clear" w:color="auto" w:fill="FFFFFF"/>
+              <w:spacing w:line="285" w:lineRule="atLeast"/>
+              <w:rPr>
+                <w:rFonts w:ascii="Consolas" w:hAnsi="Consolas"/>
+                <w:color w:val="000000"/>
+                <w:sz w:val="28"/>
+                <w:szCs w:val="28"/>
+                <w:lang w:eastAsia="en-CA"/>
+              </w:rPr>
+            </w:pPr>
+            <w:r>
+              <w:rPr>
+                <w:rFonts w:ascii="Consolas" w:hAnsi="Consolas"/>
+                <w:color w:val="000000"/>
+                <w:sz w:val="28"/>
+                <w:szCs w:val="28"/>
+                <w:lang w:eastAsia="en-CA"/>
+              </w:rPr>
+              <w:t xml:space="preserve">    int </w:t>
+            </w:r>
+            <w:proofErr w:type="gramStart"/>
+            <w:r>
+              <w:rPr>
+                <w:rFonts w:ascii="Consolas" w:hAnsi="Consolas"/>
+                <w:color w:val="000000"/>
+                <w:sz w:val="28"/>
+                <w:szCs w:val="28"/>
+                <w:lang w:eastAsia="en-CA"/>
+              </w:rPr>
+              <w:t>side;</w:t>
+            </w:r>
+            <w:proofErr w:type="gramEnd"/>
+          </w:p>
+          <w:p>
+            <w:pPr>
+              <w:shd w:val="clear" w:color="auto" w:fill="FFFFFF"/>
+              <w:spacing w:line="285" w:lineRule="atLeast"/>
+              <w:rPr>
+                <w:rFonts w:ascii="Consolas" w:hAnsi="Consolas"/>
+                <w:color w:val="000000"/>
+                <w:sz w:val="28"/>
+                <w:szCs w:val="28"/>
+                <w:lang w:eastAsia="en-CA"/>
+              </w:rPr>
+            </w:pPr>
+            <w:r>
+              <w:rPr>
+                <w:rFonts w:ascii="Consolas" w:hAnsi="Consolas"/>
+                <w:color w:val="000000"/>
+                <w:sz w:val="28"/>
+                <w:szCs w:val="28"/>
+                <w:lang w:eastAsia="en-CA"/>
+              </w:rPr>
+              <w:t xml:space="preserve">    </w:t>
+            </w:r>
+            <w:proofErr w:type="spellStart"/>
+            <w:proofErr w:type="gramStart"/>
+            <w:r>
+              <w:rPr>
+                <w:rFonts w:ascii="Consolas" w:hAnsi="Consolas"/>
+                <w:color w:val="000000"/>
+                <w:sz w:val="28"/>
+                <w:szCs w:val="28"/>
+                <w:lang w:eastAsia="en-CA"/>
+              </w:rPr>
+              <w:t>printf</w:t>
+            </w:r>
+            <w:proofErr w:type="spellEnd"/>
+            <w:r>
+              <w:rPr>
+                <w:rFonts w:ascii="Consolas" w:hAnsi="Consolas"/>
+                <w:color w:val="000000"/>
+                <w:sz w:val="28"/>
+                <w:szCs w:val="28"/>
+                <w:lang w:eastAsia="en-CA"/>
+              </w:rPr>
+              <w:t>(</w:t>
+            </w:r>
+            <w:proofErr w:type="gramEnd"/>
+            <w:r>
+              <w:rPr>
+                <w:rFonts w:ascii="Consolas" w:hAnsi="Consolas"/>
+                <w:color w:val="000000"/>
+                <w:sz w:val="28"/>
+                <w:szCs w:val="28"/>
+                <w:lang w:eastAsia="en-CA"/>
+              </w:rPr>
+              <w:t>"Enter the length of the square: "</w:t>
+            </w:r>
+            <w:proofErr w:type="gramStart"/>
+            <w:r>
+              <w:rPr>
+                <w:rFonts w:ascii="Consolas" w:hAnsi="Consolas"/>
+                <w:color w:val="000000"/>
+                <w:sz w:val="28"/>
+                <w:szCs w:val="28"/>
+                <w:lang w:eastAsia="en-CA"/>
+              </w:rPr>
+              <w:t>);</w:t>
+            </w:r>
+            <w:proofErr w:type="gramEnd"/>
+          </w:p>
+          <w:p>
+            <w:pPr>
+              <w:shd w:val="clear" w:color="auto" w:fill="FFFFFF"/>
+              <w:spacing w:line="285" w:lineRule="atLeast"/>
+              <w:rPr>
+                <w:rFonts w:ascii="Consolas" w:hAnsi="Consolas"/>
+                <w:color w:val="000000"/>
+                <w:sz w:val="28"/>
+                <w:szCs w:val="28"/>
+                <w:lang w:eastAsia="en-CA"/>
+              </w:rPr>
+            </w:pPr>
+            <w:r>
+              <w:rPr>
+                <w:rFonts w:ascii="Consolas" w:hAnsi="Consolas"/>
+                <w:color w:val="000000"/>
+                <w:sz w:val="28"/>
+                <w:szCs w:val="28"/>
+                <w:lang w:eastAsia="en-CA"/>
+              </w:rPr>
+              <w:t xml:space="preserve">    </w:t>
+            </w:r>
+            <w:proofErr w:type="spellStart"/>
+            <w:proofErr w:type="gramStart"/>
+            <w:r>
+              <w:rPr>
+                <w:rFonts w:ascii="Consolas" w:hAnsi="Consolas"/>
+                <w:color w:val="000000"/>
+                <w:sz w:val="28"/>
+                <w:szCs w:val="28"/>
+                <w:lang w:eastAsia="en-CA"/>
+              </w:rPr>
+              <w:t>scanf</w:t>
+            </w:r>
+            <w:proofErr w:type="spellEnd"/>
+            <w:r>
+              <w:rPr>
+                <w:rFonts w:ascii="Consolas" w:hAnsi="Consolas"/>
+                <w:color w:val="000000"/>
+                <w:sz w:val="28"/>
+                <w:szCs w:val="28"/>
+                <w:lang w:eastAsia="en-CA"/>
+              </w:rPr>
+              <w:t>(</w:t>
+            </w:r>
+            <w:proofErr w:type="gramEnd"/>
+            <w:r>
+              <w:rPr>
+                <w:rFonts w:ascii="Consolas" w:hAnsi="Consolas"/>
+                <w:color w:val="000000"/>
+                <w:sz w:val="28"/>
+                <w:szCs w:val="28"/>
+                <w:lang w:eastAsia="en-CA"/>
+              </w:rPr>
+              <w:t>"%d", &amp;side</w:t>
+            </w:r>
+            <w:proofErr w:type="gramStart"/>
+            <w:r>
+              <w:rPr>
+                <w:rFonts w:ascii="Consolas" w:hAnsi="Consolas"/>
+                <w:color w:val="000000"/>
+                <w:sz w:val="28"/>
+                <w:szCs w:val="28"/>
+                <w:lang w:eastAsia="en-CA"/>
+              </w:rPr>
+              <w:t>);</w:t>
+            </w:r>
+            <w:proofErr w:type="gramEnd"/>
+          </w:p>
+          <w:p>
+            <w:pPr>
+              <w:shd w:val="clear" w:color="auto" w:fill="FFFFFF"/>
+              <w:spacing w:line="285" w:lineRule="atLeast"/>
+              <w:rPr>
+                <w:rFonts w:ascii="Consolas" w:hAnsi="Consolas"/>
+                <w:color w:val="000000"/>
+                <w:sz w:val="28"/>
+                <w:szCs w:val="28"/>
+                <w:lang w:eastAsia="en-CA"/>
+              </w:rPr>
+            </w:pPr>
+            <w:r>
+              <w:rPr>
+                <w:rFonts w:ascii="Consolas" w:hAnsi="Consolas"/>
+                <w:color w:val="000000"/>
+                <w:sz w:val="28"/>
+                <w:szCs w:val="28"/>
+                <w:lang w:eastAsia="en-CA"/>
+              </w:rPr>
+              <w:t xml:space="preserve">    </w:t>
+            </w:r>
+            <w:proofErr w:type="spellStart"/>
+            <w:r>
+              <w:rPr>
+                <w:rFonts w:ascii="Consolas" w:hAnsi="Consolas"/>
+                <w:color w:val="000000"/>
+                <w:sz w:val="28"/>
+                <w:szCs w:val="28"/>
+                <w:lang w:eastAsia="en-CA"/>
+              </w:rPr>
+              <w:t>printSquare</w:t>
+            </w:r>
+            <w:proofErr w:type="spellEnd"/>
+            <w:r>
+              <w:rPr>
+                <w:rFonts w:ascii="Consolas" w:hAnsi="Consolas"/>
+                <w:color w:val="000000"/>
+                <w:sz w:val="28"/>
+                <w:szCs w:val="28"/>
+                <w:lang w:eastAsia="en-CA"/>
+              </w:rPr>
+              <w:t>(side</w:t>
+            </w:r>
+            <w:proofErr w:type="gramStart"/>
+            <w:r>
+              <w:rPr>
+                <w:rFonts w:ascii="Consolas" w:hAnsi="Consolas"/>
+                <w:color w:val="000000"/>
+                <w:sz w:val="28"/>
+                <w:szCs w:val="28"/>
+                <w:lang w:eastAsia="en-CA"/>
+              </w:rPr>
+              <w:t>);</w:t>
+            </w:r>
+            <w:proofErr w:type="gramEnd"/>
+          </w:p>
+          <w:p>
+            <w:pPr>
+              <w:shd w:val="clear" w:color="auto" w:fill="FFFFFF"/>
+              <w:spacing w:line="285" w:lineRule="atLeast"/>
+              <w:rPr>
+                <w:rFonts w:ascii="Consolas" w:hAnsi="Consolas"/>
+                <w:color w:val="000000"/>
+                <w:sz w:val="28"/>
+                <w:szCs w:val="28"/>
+                <w:lang w:eastAsia="en-CA"/>
+              </w:rPr>
+            </w:pPr>
+            <w:r>
+              <w:rPr>
+                <w:rFonts w:ascii="Consolas" w:hAnsi="Consolas"/>
+                <w:color w:val="000000"/>
+                <w:sz w:val="28"/>
+                <w:szCs w:val="28"/>
+                <w:lang w:eastAsia="en-CA"/>
+              </w:rPr>
+              <w:t xml:space="preserve">    return </w:t>
+            </w:r>
+            <w:proofErr w:type="gramStart"/>
+            <w:r>
+              <w:rPr>
+                <w:rFonts w:ascii="Consolas" w:hAnsi="Consolas"/>
+                <w:color w:val="000000"/>
+                <w:sz w:val="28"/>
+                <w:szCs w:val="28"/>
+                <w:lang w:eastAsia="en-CA"/>
+              </w:rPr>
+              <w:t>0;</w:t>
+            </w:r>
+            <w:proofErr w:type="gramEnd"/>
+          </w:p>
+          <w:p>
+            <w:pPr>
+              <w:shd w:val="clear" w:color="auto" w:fill="FFFFFF"/>
+              <w:spacing w:line="285" w:lineRule="atLeast"/>
+              <w:rPr>
+                <w:rFonts w:ascii="Consolas" w:hAnsi="Consolas"/>
+                <w:color w:val="000000"/>
+                <w:sz w:val="28"/>
+                <w:szCs w:val="28"/>
+                <w:lang w:eastAsia="en-CA"/>
+              </w:rPr>
+            </w:pPr>
+            <w:r>
+              <w:rPr>
+                <w:rFonts w:ascii="Consolas" w:hAnsi="Consolas"/>
+                <w:color w:val="000000"/>
+                <w:sz w:val="28"/>
+                <w:szCs w:val="28"/>
+                <w:lang w:eastAsia="en-CA"/>
+              </w:rPr>
+              <w:t>}</w:t>
+            </w:r>
+          </w:p>
+          <w:p>
+            <w:pPr>
+              <w:shd w:val="clear" w:color="auto" w:fill="FFFFFF"/>
+              <w:spacing w:line="285" w:lineRule="atLeast"/>
+              <w:rPr>
+                <w:rFonts w:ascii="Consolas" w:hAnsi="Consolas"/>
+                <w:color w:val="000000"/>
+                <w:sz w:val="28"/>
+                <w:szCs w:val="28"/>
+                <w:lang w:eastAsia="en-CA"/>
+              </w:rPr>
+            </w:pPr>
           </w:p>
         </w:tc>
       </w:tr>
@@ -3848,6 +5063,687 @@
             <w:tcW w:w="9350" w:type="dxa"/>
             <w:shd w:val="clear" w:color="auto" w:fill="auto"/>
           </w:tcPr>
+          <w:p>
+            <w:pPr>
+              <w:shd w:val="clear" w:color="auto" w:fill="FFFFFF"/>
+              <w:spacing w:line="285" w:lineRule="atLeast"/>
+              <w:rPr>
+                <w:rFonts w:ascii="Consolas" w:hAnsi="Consolas"/>
+                <w:color w:val="000000"/>
+                <w:sz w:val="28"/>
+                <w:szCs w:val="28"/>
+                <w:lang w:eastAsia="en-CA"/>
+              </w:rPr>
+            </w:pPr>
+            <w:proofErr w:type="gramStart"/>
+            <w:r>
+              <w:rPr>
+                <w:rFonts w:ascii="Consolas" w:hAnsi="Consolas"/>
+                <w:color w:val="000000"/>
+                <w:sz w:val="28"/>
+                <w:szCs w:val="28"/>
+                <w:lang w:eastAsia="en-CA"/>
+              </w:rPr>
+              <w:t>#include</w:t>
+            </w:r>
+            <w:proofErr w:type="gramEnd"/>
+            <w:r>
+              <w:rPr>
+                <w:rFonts w:ascii="Consolas" w:hAnsi="Consolas"/>
+                <w:color w:val="000000"/>
+                <w:sz w:val="28"/>
+                <w:szCs w:val="28"/>
+                <w:lang w:eastAsia="en-CA"/>
+              </w:rPr>
+              <w:t xml:space="preserve"> &lt;</w:t>
+            </w:r>
+            <w:proofErr w:type="spellStart"/>
+            <w:r>
+              <w:rPr>
+                <w:rFonts w:ascii="Consolas" w:hAnsi="Consolas"/>
+                <w:color w:val="000000"/>
+                <w:sz w:val="28"/>
+                <w:szCs w:val="28"/>
+                <w:lang w:eastAsia="en-CA"/>
+              </w:rPr>
+              <w:t>stdio.h</w:t>
+            </w:r>
+            <w:proofErr w:type="spellEnd"/>
+            <w:r>
+              <w:rPr>
+                <w:rFonts w:ascii="Consolas" w:hAnsi="Consolas"/>
+                <w:color w:val="000000"/>
+                <w:sz w:val="28"/>
+                <w:szCs w:val="28"/>
+                <w:lang w:eastAsia="en-CA"/>
+              </w:rPr>
+              <w:t>&gt;</w:t>
+            </w:r>
+          </w:p>
+          <w:p>
+            <w:pPr>
+              <w:shd w:val="clear" w:color="auto" w:fill="FFFFFF"/>
+              <w:spacing w:line="285" w:lineRule="atLeast"/>
+              <w:rPr>
+                <w:rFonts w:ascii="Consolas" w:hAnsi="Consolas"/>
+                <w:color w:val="000000"/>
+                <w:sz w:val="28"/>
+                <w:szCs w:val="28"/>
+                <w:lang w:eastAsia="en-CA"/>
+              </w:rPr>
+            </w:pPr>
+          </w:p>
+          <w:p>
+            <w:pPr>
+              <w:shd w:val="clear" w:color="auto" w:fill="FFFFFF"/>
+              <w:spacing w:line="285" w:lineRule="atLeast"/>
+              <w:rPr>
+                <w:rFonts w:ascii="Consolas" w:hAnsi="Consolas"/>
+                <w:color w:val="000000"/>
+                <w:sz w:val="28"/>
+                <w:szCs w:val="28"/>
+                <w:lang w:eastAsia="en-CA"/>
+              </w:rPr>
+            </w:pPr>
+            <w:r>
+              <w:rPr>
+                <w:rFonts w:ascii="Consolas" w:hAnsi="Consolas"/>
+                <w:color w:val="000000"/>
+                <w:sz w:val="28"/>
+                <w:szCs w:val="28"/>
+                <w:lang w:eastAsia="en-CA"/>
+              </w:rPr>
+              <w:t xml:space="preserve">int </w:t>
+            </w:r>
+            <w:proofErr w:type="gramStart"/>
+            <w:r>
+              <w:rPr>
+                <w:rFonts w:ascii="Consolas" w:hAnsi="Consolas"/>
+                <w:color w:val="000000"/>
+                <w:sz w:val="28"/>
+                <w:szCs w:val="28"/>
+                <w:lang w:eastAsia="en-CA"/>
+              </w:rPr>
+              <w:t>triangle(</w:t>
+            </w:r>
+            <w:proofErr w:type="gramEnd"/>
+            <w:r>
+              <w:rPr>
+                <w:rFonts w:ascii="Consolas" w:hAnsi="Consolas"/>
+                <w:color w:val="000000"/>
+                <w:sz w:val="28"/>
+                <w:szCs w:val="28"/>
+                <w:lang w:eastAsia="en-CA"/>
+              </w:rPr>
+              <w:t xml:space="preserve">int </w:t>
+            </w:r>
+            <w:proofErr w:type="gramStart"/>
+            <w:r>
+              <w:rPr>
+                <w:rFonts w:ascii="Consolas" w:hAnsi="Consolas"/>
+                <w:color w:val="000000"/>
+                <w:sz w:val="28"/>
+                <w:szCs w:val="28"/>
+                <w:lang w:eastAsia="en-CA"/>
+              </w:rPr>
+              <w:t>rows) {</w:t>
+            </w:r>
+            <w:proofErr w:type="gramEnd"/>
+          </w:p>
+          <w:p>
+            <w:pPr>
+              <w:shd w:val="clear" w:color="auto" w:fill="FFFFFF"/>
+              <w:spacing w:line="285" w:lineRule="atLeast"/>
+              <w:rPr>
+                <w:rFonts w:ascii="Consolas" w:hAnsi="Consolas"/>
+                <w:color w:val="000000"/>
+                <w:sz w:val="28"/>
+                <w:szCs w:val="28"/>
+                <w:lang w:eastAsia="en-CA"/>
+              </w:rPr>
+            </w:pPr>
+            <w:r>
+              <w:rPr>
+                <w:rFonts w:ascii="Consolas" w:hAnsi="Consolas"/>
+                <w:color w:val="000000"/>
+                <w:sz w:val="28"/>
+                <w:szCs w:val="28"/>
+                <w:lang w:eastAsia="en-CA"/>
+              </w:rPr>
+              <w:t xml:space="preserve">    if (rows &lt;= </w:t>
+            </w:r>
+            <w:proofErr w:type="gramStart"/>
+            <w:r>
+              <w:rPr>
+                <w:rFonts w:ascii="Consolas" w:hAnsi="Consolas"/>
+                <w:color w:val="000000"/>
+                <w:sz w:val="28"/>
+                <w:szCs w:val="28"/>
+                <w:lang w:eastAsia="en-CA"/>
+              </w:rPr>
+              <w:t>0) {</w:t>
+            </w:r>
+            <w:proofErr w:type="gramEnd"/>
+          </w:p>
+          <w:p>
+            <w:pPr>
+              <w:shd w:val="clear" w:color="auto" w:fill="FFFFFF"/>
+              <w:spacing w:line="285" w:lineRule="atLeast"/>
+              <w:rPr>
+                <w:rFonts w:ascii="Consolas" w:hAnsi="Consolas"/>
+                <w:color w:val="000000"/>
+                <w:sz w:val="28"/>
+                <w:szCs w:val="28"/>
+                <w:lang w:eastAsia="en-CA"/>
+              </w:rPr>
+            </w:pPr>
+            <w:r>
+              <w:rPr>
+                <w:rFonts w:ascii="Consolas" w:hAnsi="Consolas"/>
+                <w:color w:val="000000"/>
+                <w:sz w:val="28"/>
+                <w:szCs w:val="28"/>
+                <w:lang w:eastAsia="en-CA"/>
+              </w:rPr>
+              <w:t xml:space="preserve">        return </w:t>
+            </w:r>
+            <w:proofErr w:type="gramStart"/>
+            <w:r>
+              <w:rPr>
+                <w:rFonts w:ascii="Consolas" w:hAnsi="Consolas"/>
+                <w:color w:val="000000"/>
+                <w:sz w:val="28"/>
+                <w:szCs w:val="28"/>
+                <w:lang w:eastAsia="en-CA"/>
+              </w:rPr>
+              <w:t>0;</w:t>
+            </w:r>
+            <w:proofErr w:type="gramEnd"/>
+          </w:p>
+          <w:p>
+            <w:pPr>
+              <w:shd w:val="clear" w:color="auto" w:fill="FFFFFF"/>
+              <w:spacing w:line="285" w:lineRule="atLeast"/>
+              <w:rPr>
+                <w:rFonts w:ascii="Consolas" w:hAnsi="Consolas"/>
+                <w:color w:val="000000"/>
+                <w:sz w:val="28"/>
+                <w:szCs w:val="28"/>
+                <w:lang w:eastAsia="en-CA"/>
+              </w:rPr>
+            </w:pPr>
+            <w:r>
+              <w:rPr>
+                <w:rFonts w:ascii="Consolas" w:hAnsi="Consolas"/>
+                <w:color w:val="000000"/>
+                <w:sz w:val="28"/>
+                <w:szCs w:val="28"/>
+                <w:lang w:eastAsia="en-CA"/>
+              </w:rPr>
+              <w:t>    } else {</w:t>
+            </w:r>
+          </w:p>
+          <w:p>
+            <w:pPr>
+              <w:shd w:val="clear" w:color="auto" w:fill="FFFFFF"/>
+              <w:spacing w:line="285" w:lineRule="atLeast"/>
+              <w:rPr>
+                <w:rFonts w:ascii="Consolas" w:hAnsi="Consolas"/>
+                <w:color w:val="000000"/>
+                <w:sz w:val="28"/>
+                <w:szCs w:val="28"/>
+                <w:lang w:eastAsia="en-CA"/>
+              </w:rPr>
+            </w:pPr>
+            <w:r>
+              <w:rPr>
+                <w:rFonts w:ascii="Consolas" w:hAnsi="Consolas"/>
+                <w:color w:val="000000"/>
+                <w:sz w:val="28"/>
+                <w:szCs w:val="28"/>
+                <w:lang w:eastAsia="en-CA"/>
+              </w:rPr>
+              <w:t xml:space="preserve">        return rows + </w:t>
+            </w:r>
+            <w:proofErr w:type="gramStart"/>
+            <w:r>
+              <w:rPr>
+                <w:rFonts w:ascii="Consolas" w:hAnsi="Consolas"/>
+                <w:color w:val="000000"/>
+                <w:sz w:val="28"/>
+                <w:szCs w:val="28"/>
+                <w:lang w:eastAsia="en-CA"/>
+              </w:rPr>
+              <w:t>triangle(</w:t>
+            </w:r>
+            <w:proofErr w:type="gramEnd"/>
+            <w:r>
+              <w:rPr>
+                <w:rFonts w:ascii="Consolas" w:hAnsi="Consolas"/>
+                <w:color w:val="000000"/>
+                <w:sz w:val="28"/>
+                <w:szCs w:val="28"/>
+                <w:lang w:eastAsia="en-CA"/>
+              </w:rPr>
+              <w:t>rows - 1</w:t>
+            </w:r>
+            <w:proofErr w:type="gramStart"/>
+            <w:r>
+              <w:rPr>
+                <w:rFonts w:ascii="Consolas" w:hAnsi="Consolas"/>
+                <w:color w:val="000000"/>
+                <w:sz w:val="28"/>
+                <w:szCs w:val="28"/>
+                <w:lang w:eastAsia="en-CA"/>
+              </w:rPr>
+              <w:t>);</w:t>
+            </w:r>
+            <w:proofErr w:type="gramEnd"/>
+          </w:p>
+          <w:p>
+            <w:pPr>
+              <w:shd w:val="clear" w:color="auto" w:fill="FFFFFF"/>
+              <w:spacing w:line="285" w:lineRule="atLeast"/>
+              <w:rPr>
+                <w:rFonts w:ascii="Consolas" w:hAnsi="Consolas"/>
+                <w:color w:val="000000"/>
+                <w:sz w:val="28"/>
+                <w:szCs w:val="28"/>
+                <w:lang w:eastAsia="en-CA"/>
+              </w:rPr>
+            </w:pPr>
+            <w:r>
+              <w:rPr>
+                <w:rFonts w:ascii="Consolas" w:hAnsi="Consolas"/>
+                <w:color w:val="000000"/>
+                <w:sz w:val="28"/>
+                <w:szCs w:val="28"/>
+                <w:lang w:eastAsia="en-CA"/>
+              </w:rPr>
+              <w:t>    }</w:t>
+            </w:r>
+          </w:p>
+          <w:p>
+            <w:pPr>
+              <w:shd w:val="clear" w:color="auto" w:fill="FFFFFF"/>
+              <w:spacing w:line="285" w:lineRule="atLeast"/>
+              <w:rPr>
+                <w:rFonts w:ascii="Consolas" w:hAnsi="Consolas"/>
+                <w:color w:val="000000"/>
+                <w:sz w:val="28"/>
+                <w:szCs w:val="28"/>
+                <w:lang w:eastAsia="en-CA"/>
+              </w:rPr>
+            </w:pPr>
+            <w:r>
+              <w:rPr>
+                <w:rFonts w:ascii="Consolas" w:hAnsi="Consolas"/>
+                <w:color w:val="000000"/>
+                <w:sz w:val="28"/>
+                <w:szCs w:val="28"/>
+                <w:lang w:eastAsia="en-CA"/>
+              </w:rPr>
+              <w:t>}</w:t>
+            </w:r>
+          </w:p>
+          <w:p>
+            <w:pPr>
+              <w:shd w:val="clear" w:color="auto" w:fill="FFFFFF"/>
+              <w:spacing w:line="285" w:lineRule="atLeast"/>
+              <w:rPr>
+                <w:rFonts w:ascii="Consolas" w:hAnsi="Consolas"/>
+                <w:color w:val="000000"/>
+                <w:sz w:val="28"/>
+                <w:szCs w:val="28"/>
+                <w:lang w:eastAsia="en-CA"/>
+              </w:rPr>
+            </w:pPr>
+          </w:p>
+          <w:p>
+            <w:pPr>
+              <w:shd w:val="clear" w:color="auto" w:fill="FFFFFF"/>
+              <w:spacing w:line="285" w:lineRule="atLeast"/>
+              <w:rPr>
+                <w:rFonts w:ascii="Consolas" w:hAnsi="Consolas"/>
+                <w:color w:val="000000"/>
+                <w:sz w:val="28"/>
+                <w:szCs w:val="28"/>
+                <w:lang w:eastAsia="en-CA"/>
+              </w:rPr>
+            </w:pPr>
+            <w:r>
+              <w:rPr>
+                <w:rFonts w:ascii="Consolas" w:hAnsi="Consolas"/>
+                <w:color w:val="000000"/>
+                <w:sz w:val="28"/>
+                <w:szCs w:val="28"/>
+                <w:lang w:eastAsia="en-CA"/>
+              </w:rPr>
+              <w:t xml:space="preserve">int </w:t>
+            </w:r>
+            <w:proofErr w:type="gramStart"/>
+            <w:r>
+              <w:rPr>
+                <w:rFonts w:ascii="Consolas" w:hAnsi="Consolas"/>
+                <w:color w:val="000000"/>
+                <w:sz w:val="28"/>
+                <w:szCs w:val="28"/>
+                <w:lang w:eastAsia="en-CA"/>
+              </w:rPr>
+              <w:t>main(</w:t>
+            </w:r>
+            <w:proofErr w:type="gramEnd"/>
+            <w:r>
+              <w:rPr>
+                <w:rFonts w:ascii="Consolas" w:hAnsi="Consolas"/>
+                <w:color w:val="000000"/>
+                <w:sz w:val="28"/>
+                <w:szCs w:val="28"/>
+                <w:lang w:eastAsia="en-CA"/>
+              </w:rPr>
+              <w:t>) {</w:t>
+            </w:r>
+          </w:p>
+          <w:p>
+            <w:pPr>
+              <w:shd w:val="clear" w:color="auto" w:fill="FFFFFF"/>
+              <w:spacing w:line="285" w:lineRule="atLeast"/>
+              <w:rPr>
+                <w:rFonts w:ascii="Consolas" w:hAnsi="Consolas"/>
+                <w:color w:val="000000"/>
+                <w:sz w:val="28"/>
+                <w:szCs w:val="28"/>
+                <w:lang w:eastAsia="en-CA"/>
+              </w:rPr>
+            </w:pPr>
+            <w:r>
+              <w:rPr>
+                <w:rFonts w:ascii="Consolas" w:hAnsi="Consolas"/>
+                <w:color w:val="000000"/>
+                <w:sz w:val="28"/>
+                <w:szCs w:val="28"/>
+                <w:lang w:eastAsia="en-CA"/>
+              </w:rPr>
+              <w:t xml:space="preserve">    int </w:t>
+            </w:r>
+            <w:proofErr w:type="gramStart"/>
+            <w:r>
+              <w:rPr>
+                <w:rFonts w:ascii="Consolas" w:hAnsi="Consolas"/>
+                <w:color w:val="000000"/>
+                <w:sz w:val="28"/>
+                <w:szCs w:val="28"/>
+                <w:lang w:eastAsia="en-CA"/>
+              </w:rPr>
+              <w:t>rows;</w:t>
+            </w:r>
+            <w:proofErr w:type="gramEnd"/>
+          </w:p>
+          <w:p>
+            <w:pPr>
+              <w:shd w:val="clear" w:color="auto" w:fill="FFFFFF"/>
+              <w:spacing w:line="285" w:lineRule="atLeast"/>
+              <w:rPr>
+                <w:rFonts w:ascii="Consolas" w:hAnsi="Consolas"/>
+                <w:color w:val="000000"/>
+                <w:sz w:val="28"/>
+                <w:szCs w:val="28"/>
+                <w:lang w:eastAsia="en-CA"/>
+              </w:rPr>
+            </w:pPr>
+            <w:r>
+              <w:rPr>
+                <w:rFonts w:ascii="Consolas" w:hAnsi="Consolas"/>
+                <w:color w:val="000000"/>
+                <w:sz w:val="28"/>
+                <w:szCs w:val="28"/>
+                <w:lang w:eastAsia="en-CA"/>
+              </w:rPr>
+              <w:t xml:space="preserve">    </w:t>
+            </w:r>
+            <w:proofErr w:type="spellStart"/>
+            <w:proofErr w:type="gramStart"/>
+            <w:r>
+              <w:rPr>
+                <w:rFonts w:ascii="Consolas" w:hAnsi="Consolas"/>
+                <w:color w:val="000000"/>
+                <w:sz w:val="28"/>
+                <w:szCs w:val="28"/>
+                <w:lang w:eastAsia="en-CA"/>
+              </w:rPr>
+              <w:t>printf</w:t>
+            </w:r>
+            <w:proofErr w:type="spellEnd"/>
+            <w:r>
+              <w:rPr>
+                <w:rFonts w:ascii="Consolas" w:hAnsi="Consolas"/>
+                <w:color w:val="000000"/>
+                <w:sz w:val="28"/>
+                <w:szCs w:val="28"/>
+                <w:lang w:eastAsia="en-CA"/>
+              </w:rPr>
+              <w:t>(</w:t>
+            </w:r>
+            <w:proofErr w:type="gramEnd"/>
+            <w:r>
+              <w:rPr>
+                <w:rFonts w:ascii="Consolas" w:hAnsi="Consolas"/>
+                <w:color w:val="000000"/>
+                <w:sz w:val="28"/>
+                <w:szCs w:val="28"/>
+                <w:lang w:eastAsia="en-CA"/>
+              </w:rPr>
+              <w:t>"Rows: "</w:t>
+            </w:r>
+            <w:proofErr w:type="gramStart"/>
+            <w:r>
+              <w:rPr>
+                <w:rFonts w:ascii="Consolas" w:hAnsi="Consolas"/>
+                <w:color w:val="000000"/>
+                <w:sz w:val="28"/>
+                <w:szCs w:val="28"/>
+                <w:lang w:eastAsia="en-CA"/>
+              </w:rPr>
+              <w:t>);</w:t>
+            </w:r>
+            <w:proofErr w:type="gramEnd"/>
+          </w:p>
+          <w:p>
+            <w:pPr>
+              <w:shd w:val="clear" w:color="auto" w:fill="FFFFFF"/>
+              <w:spacing w:line="285" w:lineRule="atLeast"/>
+              <w:rPr>
+                <w:rFonts w:ascii="Consolas" w:hAnsi="Consolas"/>
+                <w:color w:val="000000"/>
+                <w:sz w:val="28"/>
+                <w:szCs w:val="28"/>
+                <w:lang w:eastAsia="en-CA"/>
+              </w:rPr>
+            </w:pPr>
+            <w:r>
+              <w:rPr>
+                <w:rFonts w:ascii="Consolas" w:hAnsi="Consolas"/>
+                <w:color w:val="000000"/>
+                <w:sz w:val="28"/>
+                <w:szCs w:val="28"/>
+                <w:lang w:eastAsia="en-CA"/>
+              </w:rPr>
+              <w:t xml:space="preserve">    </w:t>
+            </w:r>
+            <w:proofErr w:type="spellStart"/>
+            <w:proofErr w:type="gramStart"/>
+            <w:r>
+              <w:rPr>
+                <w:rFonts w:ascii="Consolas" w:hAnsi="Consolas"/>
+                <w:color w:val="000000"/>
+                <w:sz w:val="28"/>
+                <w:szCs w:val="28"/>
+                <w:lang w:eastAsia="en-CA"/>
+              </w:rPr>
+              <w:t>scanf</w:t>
+            </w:r>
+            <w:proofErr w:type="spellEnd"/>
+            <w:r>
+              <w:rPr>
+                <w:rFonts w:ascii="Consolas" w:hAnsi="Consolas"/>
+                <w:color w:val="000000"/>
+                <w:sz w:val="28"/>
+                <w:szCs w:val="28"/>
+                <w:lang w:eastAsia="en-CA"/>
+              </w:rPr>
+              <w:t>(</w:t>
+            </w:r>
+            <w:proofErr w:type="gramEnd"/>
+            <w:r>
+              <w:rPr>
+                <w:rFonts w:ascii="Consolas" w:hAnsi="Consolas"/>
+                <w:color w:val="000000"/>
+                <w:sz w:val="28"/>
+                <w:szCs w:val="28"/>
+                <w:lang w:eastAsia="en-CA"/>
+              </w:rPr>
+              <w:t>"%d", &amp;rows</w:t>
+            </w:r>
+            <w:proofErr w:type="gramStart"/>
+            <w:r>
+              <w:rPr>
+                <w:rFonts w:ascii="Consolas" w:hAnsi="Consolas"/>
+                <w:color w:val="000000"/>
+                <w:sz w:val="28"/>
+                <w:szCs w:val="28"/>
+                <w:lang w:eastAsia="en-CA"/>
+              </w:rPr>
+              <w:t>);</w:t>
+            </w:r>
+            <w:proofErr w:type="gramEnd"/>
+          </w:p>
+          <w:p>
+            <w:pPr>
+              <w:shd w:val="clear" w:color="auto" w:fill="FFFFFF"/>
+              <w:spacing w:line="285" w:lineRule="atLeast"/>
+              <w:rPr>
+                <w:rFonts w:ascii="Consolas" w:hAnsi="Consolas"/>
+                <w:color w:val="000000"/>
+                <w:sz w:val="28"/>
+                <w:szCs w:val="28"/>
+                <w:lang w:eastAsia="en-CA"/>
+              </w:rPr>
+            </w:pPr>
+            <w:r>
+              <w:rPr>
+                <w:rFonts w:ascii="Consolas" w:hAnsi="Consolas"/>
+                <w:color w:val="000000"/>
+                <w:sz w:val="28"/>
+                <w:szCs w:val="28"/>
+                <w:lang w:eastAsia="en-CA"/>
+              </w:rPr>
+              <w:t xml:space="preserve">    </w:t>
+            </w:r>
+            <w:proofErr w:type="spellStart"/>
+            <w:proofErr w:type="gramStart"/>
+            <w:r>
+              <w:rPr>
+                <w:rFonts w:ascii="Consolas" w:hAnsi="Consolas"/>
+                <w:color w:val="000000"/>
+                <w:sz w:val="28"/>
+                <w:szCs w:val="28"/>
+                <w:lang w:eastAsia="en-CA"/>
+              </w:rPr>
+              <w:t>printf</w:t>
+            </w:r>
+            <w:proofErr w:type="spellEnd"/>
+            <w:r>
+              <w:rPr>
+                <w:rFonts w:ascii="Consolas" w:hAnsi="Consolas"/>
+                <w:color w:val="000000"/>
+                <w:sz w:val="28"/>
+                <w:szCs w:val="28"/>
+                <w:lang w:eastAsia="en-CA"/>
+              </w:rPr>
+              <w:t>(</w:t>
+            </w:r>
+            <w:proofErr w:type="gramEnd"/>
+            <w:r>
+              <w:rPr>
+                <w:rFonts w:ascii="Consolas" w:hAnsi="Consolas"/>
+                <w:color w:val="000000"/>
+                <w:sz w:val="28"/>
+                <w:szCs w:val="28"/>
+                <w:lang w:eastAsia="en-CA"/>
+              </w:rPr>
+              <w:t>"Blocks: %d\n", triangle(rows)</w:t>
+            </w:r>
+            <w:proofErr w:type="gramStart"/>
+            <w:r>
+              <w:rPr>
+                <w:rFonts w:ascii="Consolas" w:hAnsi="Consolas"/>
+                <w:color w:val="000000"/>
+                <w:sz w:val="28"/>
+                <w:szCs w:val="28"/>
+                <w:lang w:eastAsia="en-CA"/>
+              </w:rPr>
+              <w:t>);</w:t>
+            </w:r>
+            <w:proofErr w:type="gramEnd"/>
+          </w:p>
+          <w:p>
+            <w:pPr>
+              <w:shd w:val="clear" w:color="auto" w:fill="FFFFFF"/>
+              <w:spacing w:line="285" w:lineRule="atLeast"/>
+              <w:rPr>
+                <w:rFonts w:ascii="Consolas" w:hAnsi="Consolas"/>
+                <w:color w:val="000000"/>
+                <w:sz w:val="28"/>
+                <w:szCs w:val="28"/>
+                <w:lang w:eastAsia="en-CA"/>
+              </w:rPr>
+            </w:pPr>
+            <w:r>
+              <w:rPr>
+                <w:rFonts w:ascii="Consolas" w:hAnsi="Consolas"/>
+                <w:color w:val="000000"/>
+                <w:sz w:val="28"/>
+                <w:szCs w:val="28"/>
+                <w:lang w:eastAsia="en-CA"/>
+              </w:rPr>
+              <w:t xml:space="preserve">    return </w:t>
+            </w:r>
+            <w:proofErr w:type="gramStart"/>
+            <w:r>
+              <w:rPr>
+                <w:rFonts w:ascii="Consolas" w:hAnsi="Consolas"/>
+                <w:color w:val="000000"/>
+                <w:sz w:val="28"/>
+                <w:szCs w:val="28"/>
+                <w:lang w:eastAsia="en-CA"/>
+              </w:rPr>
+              <w:t>0;</w:t>
+            </w:r>
+            <w:proofErr w:type="gramEnd"/>
+          </w:p>
+          <w:p>
+            <w:pPr>
+              <w:shd w:val="clear" w:color="auto" w:fill="FFFFFF"/>
+              <w:spacing w:line="285" w:lineRule="atLeast"/>
+              <w:rPr>
+                <w:rFonts w:ascii="Consolas" w:hAnsi="Consolas"/>
+                <w:color w:val="000000"/>
+                <w:sz w:val="28"/>
+                <w:szCs w:val="28"/>
+                <w:lang w:eastAsia="en-CA"/>
+              </w:rPr>
+            </w:pPr>
+            <w:r>
+              <w:rPr>
+                <w:rFonts w:ascii="Consolas" w:hAnsi="Consolas"/>
+                <w:color w:val="000000"/>
+                <w:sz w:val="28"/>
+                <w:szCs w:val="28"/>
+                <w:lang w:eastAsia="en-CA"/>
+              </w:rPr>
+              <w:t>}</w:t>
+            </w:r>
+          </w:p>
           <w:p>
             <w:pPr>
               <w:shd w:val="clear" w:color="auto" w:fill="FFFFFF"/>
@@ -6681,7 +8577,6 @@
   <w:style w:type="character" w:default="1" w:styleId="DefaultParagraphFont">
     <w:name w:val="Default Paragraph Font"/>
     <w:uiPriority w:val="1"/>
-    <w:semiHidden/>
     <w:unhideWhenUsed/>
   </w:style>
   <w:style w:type="table" w:default="1" w:styleId="TableNormal">

</xml_diff>